<commit_message>
Fix: changing image in output program
changing and adding new image in output program, update daftar isi
</commit_message>
<xml_diff>
--- a/Laporan Praktikum/LAPORAN PRAKTIKUM PMOBILE MODUL 1.docx
+++ b/Laporan Praktikum/LAPORAN PRAKTIKUM PMOBILE MODUL 1.docx
@@ -111,12 +111,12 @@
           <wp:inline distB="0" distT="0" distL="0" distR="0">
             <wp:extent cx="2011752" cy="2023868"/>
             <wp:effectExtent b="0" l="0" r="0" t="0"/>
-            <wp:docPr descr="C:\Users\andre\Downloads\General\bg removed logoulm.png" id="1123648693" name="image4.png"/>
+            <wp:docPr descr="C:\Users\andre\Downloads\General\bg removed logoulm.png" id="1123648695" name="image2.png"/>
             <a:graphic>
               <a:graphicData uri="http://schemas.openxmlformats.org/drawingml/2006/picture">
                 <pic:pic>
                   <pic:nvPicPr>
-                    <pic:cNvPr descr="C:\Users\andre\Downloads\General\bg removed logoulm.png" id="0" name="image4.png"/>
+                    <pic:cNvPr descr="C:\Users\andre\Downloads\General\bg removed logoulm.png" id="0" name="image2.png"/>
                     <pic:cNvPicPr preferRelativeResize="0"/>
                   </pic:nvPicPr>
                   <pic:blipFill>
@@ -1378,7 +1378,107 @@
               </w:rPr>
               <w:t xml:space="preserve">C. Pembahasan</w:t>
               <w:tab/>
-              <w:t xml:space="preserve">14</w:t>
+              <w:t xml:space="preserve">15</w:t>
+            </w:r>
+          </w:hyperlink>
+          <w:r>
+            <w:rPr>
+              <w:rtl w:val="0"/>
+            </w:rPr>
+          </w:r>
+        </w:p>
+        <w:p>
+          <w:pPr>
+            <w:widowControl w:val="0"/>
+            <w:tabs>
+              <w:tab w:val="right" w:leader="dot" w:pos="12000"/>
+            </w:tabs>
+            <w:spacing w:after="0" w:before="60" w:line="240" w:lineRule="auto"/>
+            <w:ind w:left="720" w:firstLine="0"/>
+            <w:jc w:val="left"/>
+            <w:rPr>
+              <w:rFonts w:ascii="Arial" w:cs="Arial" w:eastAsia="Arial" w:hAnsi="Arial"/>
+              <w:b w:val="0"/>
+              <w:i w:val="0"/>
+              <w:smallCaps w:val="0"/>
+              <w:strike w:val="0"/>
+              <w:color w:val="000000"/>
+              <w:sz w:val="22"/>
+              <w:szCs w:val="22"/>
+              <w:u w:val="none"/>
+              <w:shd w:fill="auto" w:val="clear"/>
+              <w:vertAlign w:val="baseline"/>
+            </w:rPr>
+          </w:pPr>
+          <w:hyperlink w:anchor="_heading=h.la6dck8fg7d1">
+            <w:r>
+              <w:rPr>
+                <w:rFonts w:ascii="Arial" w:cs="Arial" w:eastAsia="Arial" w:hAnsi="Arial"/>
+                <w:b w:val="0"/>
+                <w:i w:val="0"/>
+                <w:smallCaps w:val="0"/>
+                <w:strike w:val="0"/>
+                <w:color w:val="000000"/>
+                <w:sz w:val="22"/>
+                <w:szCs w:val="22"/>
+                <w:u w:val="none"/>
+                <w:shd w:fill="auto" w:val="clear"/>
+                <w:vertAlign w:val="baseline"/>
+                <w:rtl w:val="0"/>
+              </w:rPr>
+              <w:t xml:space="preserve">Compose</w:t>
+              <w:tab/>
+              <w:t xml:space="preserve">15</w:t>
+            </w:r>
+          </w:hyperlink>
+          <w:r>
+            <w:rPr>
+              <w:rtl w:val="0"/>
+            </w:rPr>
+          </w:r>
+        </w:p>
+        <w:p>
+          <w:pPr>
+            <w:widowControl w:val="0"/>
+            <w:tabs>
+              <w:tab w:val="right" w:leader="dot" w:pos="12000"/>
+            </w:tabs>
+            <w:spacing w:after="0" w:before="60" w:line="240" w:lineRule="auto"/>
+            <w:ind w:left="720" w:firstLine="0"/>
+            <w:jc w:val="left"/>
+            <w:rPr>
+              <w:rFonts w:ascii="Arial" w:cs="Arial" w:eastAsia="Arial" w:hAnsi="Arial"/>
+              <w:b w:val="0"/>
+              <w:i w:val="0"/>
+              <w:smallCaps w:val="0"/>
+              <w:strike w:val="0"/>
+              <w:color w:val="000000"/>
+              <w:sz w:val="22"/>
+              <w:szCs w:val="22"/>
+              <w:u w:val="none"/>
+              <w:shd w:fill="auto" w:val="clear"/>
+              <w:vertAlign w:val="baseline"/>
+            </w:rPr>
+          </w:pPr>
+          <w:hyperlink w:anchor="_heading=h.qw6npw73b4vz">
+            <w:r>
+              <w:rPr>
+                <w:rFonts w:ascii="Arial" w:cs="Arial" w:eastAsia="Arial" w:hAnsi="Arial"/>
+                <w:b w:val="0"/>
+                <w:i w:val="0"/>
+                <w:smallCaps w:val="0"/>
+                <w:strike w:val="0"/>
+                <w:color w:val="000000"/>
+                <w:sz w:val="22"/>
+                <w:szCs w:val="22"/>
+                <w:u w:val="none"/>
+                <w:shd w:fill="auto" w:val="clear"/>
+                <w:vertAlign w:val="baseline"/>
+                <w:rtl w:val="0"/>
+              </w:rPr>
+              <w:t xml:space="preserve">XML</w:t>
+              <w:tab/>
+              <w:t xml:space="preserve">15</w:t>
             </w:r>
           </w:hyperlink>
           <w:r>
@@ -1510,16 +1610,8 @@
             <w:jc w:val="both"/>
             <w:rPr>
               <w:rFonts w:ascii="Calibri" w:cs="Calibri" w:eastAsia="Calibri" w:hAnsi="Calibri"/>
-              <w:b w:val="0"/>
-              <w:i w:val="0"/>
-              <w:smallCaps w:val="0"/>
-              <w:strike w:val="0"/>
-              <w:color w:val="000000"/>
               <w:sz w:val="22"/>
               <w:szCs w:val="22"/>
-              <w:u w:val="none"/>
-              <w:shd w:fill="auto" w:val="clear"/>
-              <w:vertAlign w:val="baseline"/>
             </w:rPr>
           </w:pPr>
           <w:bookmarkStart w:colFirst="0" w:colLast="0" w:name="_heading=h.vn69hf7t61ak" w:id="5"/>
@@ -1545,11 +1637,83 @@
                 <w:vertAlign w:val="baseline"/>
                 <w:rtl w:val="0"/>
               </w:rPr>
-              <w:t xml:space="preserve">Gambar 1. Screenshot Hasil Jawaban Soal 1</w:t>
+              <w:t xml:space="preserve">Gambar 1. Screenshot Hasil Jawaban Soal 1 Compose</w:t>
               <w:tab/>
-              <w:t xml:space="preserve">11</w:t>
+              <w:t xml:space="preserve">1</w:t>
             </w:r>
           </w:hyperlink>
+          <w:r>
+            <w:rPr>
+              <w:rFonts w:ascii="Calibri" w:cs="Calibri" w:eastAsia="Calibri" w:hAnsi="Calibri"/>
+              <w:sz w:val="22"/>
+              <w:szCs w:val="22"/>
+              <w:rtl w:val="0"/>
+            </w:rPr>
+            <w:t xml:space="preserve">4</w:t>
+          </w:r>
+        </w:p>
+        <w:p>
+          <w:pPr>
+            <w:tabs>
+              <w:tab w:val="right" w:leader="none" w:pos="8828"/>
+            </w:tabs>
+            <w:spacing w:after="0" w:lineRule="auto"/>
+            <w:rPr>
+              <w:rFonts w:ascii="Calibri" w:cs="Calibri" w:eastAsia="Calibri" w:hAnsi="Calibri"/>
+              <w:sz w:val="22"/>
+              <w:szCs w:val="22"/>
+            </w:rPr>
+          </w:pPr>
+          <w:bookmarkStart w:colFirst="0" w:colLast="0" w:name="_heading=h.vn69hf7t61ak" w:id="5"/>
+          <w:bookmarkEnd w:id="5"/>
+          <w:hyperlink w:anchor="_heading=h.hshgvq6t1o5k">
+            <w:r>
+              <w:rPr>
+                <w:rtl w:val="0"/>
+              </w:rPr>
+              <w:t xml:space="preserve">Gambar 2. Screenshot Hasil Jawaban Soal 1 XML</w:t>
+              <w:tab/>
+              <w:t xml:space="preserve">1</w:t>
+            </w:r>
+          </w:hyperlink>
+          <w:r>
+            <w:rPr>
+              <w:rFonts w:ascii="Calibri" w:cs="Calibri" w:eastAsia="Calibri" w:hAnsi="Calibri"/>
+              <w:sz w:val="22"/>
+              <w:szCs w:val="22"/>
+              <w:rtl w:val="0"/>
+            </w:rPr>
+            <w:t xml:space="preserve">4</w:t>
+          </w:r>
+        </w:p>
+        <w:p>
+          <w:pPr>
+            <w:keepNext w:val="0"/>
+            <w:keepLines w:val="0"/>
+            <w:pageBreakBefore w:val="0"/>
+            <w:widowControl w:val="1"/>
+            <w:pBdr>
+              <w:top w:space="0" w:sz="0" w:val="nil"/>
+              <w:left w:space="0" w:sz="0" w:val="nil"/>
+              <w:bottom w:space="0" w:sz="0" w:val="nil"/>
+              <w:right w:space="0" w:sz="0" w:val="nil"/>
+              <w:between w:space="0" w:sz="0" w:val="nil"/>
+            </w:pBdr>
+            <w:shd w:fill="auto" w:val="clear"/>
+            <w:tabs>
+              <w:tab w:val="right" w:leader="none" w:pos="8828"/>
+            </w:tabs>
+            <w:spacing w:after="0" w:before="0" w:line="259" w:lineRule="auto"/>
+            <w:ind w:left="0" w:right="0" w:firstLine="0"/>
+            <w:jc w:val="both"/>
+            <w:rPr>
+              <w:rFonts w:ascii="Calibri" w:cs="Calibri" w:eastAsia="Calibri" w:hAnsi="Calibri"/>
+              <w:sz w:val="22"/>
+              <w:szCs w:val="22"/>
+            </w:rPr>
+          </w:pPr>
+          <w:bookmarkStart w:colFirst="0" w:colLast="0" w:name="_heading=h.y07r9vc8vk9u" w:id="6"/>
+          <w:bookmarkEnd w:id="6"/>
           <w:r>
             <w:rPr>
               <w:rtl w:val="0"/>
@@ -1584,8 +1748,8 @@
         <w:pStyle w:val="Heading1"/>
         <w:rPr/>
       </w:pPr>
-      <w:bookmarkStart w:colFirst="0" w:colLast="0" w:name="_heading=h.3w5liagl36v0" w:id="6"/>
-      <w:bookmarkEnd w:id="6"/>
+      <w:bookmarkStart w:colFirst="0" w:colLast="0" w:name="_heading=h.3w5liagl36v0" w:id="7"/>
+      <w:bookmarkEnd w:id="7"/>
       <w:r>
         <w:rPr>
           <w:rtl w:val="0"/>
@@ -1766,8 +1930,8 @@
         <w:spacing w:after="240" w:lineRule="auto"/>
         <w:rPr/>
       </w:pPr>
-      <w:bookmarkStart w:colFirst="0" w:colLast="0" w:name="_heading=h.k2qoi6g7td89" w:id="7"/>
-      <w:bookmarkEnd w:id="7"/>
+      <w:bookmarkStart w:colFirst="0" w:colLast="0" w:name="_heading=h.k2qoi6g7td89" w:id="8"/>
+      <w:bookmarkEnd w:id="8"/>
       <w:r>
         <w:rPr>
           <w:rtl w:val="0"/>
@@ -1850,12 +2014,12 @@
           <wp:inline distB="0" distT="0" distL="0" distR="0">
             <wp:extent cx="1661160" cy="3598926"/>
             <wp:effectExtent b="0" l="0" r="0" t="0"/>
-            <wp:docPr id="1123648695" name="image5.png"/>
+            <wp:docPr id="1123648697" name="image4.png"/>
             <a:graphic>
               <a:graphicData uri="http://schemas.openxmlformats.org/drawingml/2006/picture">
                 <pic:pic>
                   <pic:nvPicPr>
-                    <pic:cNvPr id="0" name="image5.png"/>
+                    <pic:cNvPr id="0" name="image4.png"/>
                     <pic:cNvPicPr preferRelativeResize="0"/>
                   </pic:nvPicPr>
                   <pic:blipFill>
@@ -1985,12 +2149,12 @@
           <wp:inline distB="0" distT="0" distL="0" distR="0">
             <wp:extent cx="1661160" cy="3598926"/>
             <wp:effectExtent b="0" l="0" r="0" t="0"/>
-            <wp:docPr id="1123648694" name="image2.png"/>
+            <wp:docPr id="1123648696" name="image3.png"/>
             <a:graphic>
               <a:graphicData uri="http://schemas.openxmlformats.org/drawingml/2006/picture">
                 <pic:pic>
                   <pic:nvPicPr>
-                    <pic:cNvPr id="0" name="image2.png"/>
+                    <pic:cNvPr id="0" name="image3.png"/>
                     <pic:cNvPicPr preferRelativeResize="0"/>
                   </pic:nvPicPr>
                   <pic:blipFill>
@@ -2101,7 +2265,7 @@
           <wp:inline distB="0" distT="0" distL="0" distR="0">
             <wp:extent cx="1661160" cy="3598926"/>
             <wp:effectExtent b="0" l="0" r="0" t="0"/>
-            <wp:docPr id="1123648696" name="image1.png"/>
+            <wp:docPr id="1123648698" name="image1.png"/>
             <a:graphic>
               <a:graphicData uri="http://schemas.openxmlformats.org/drawingml/2006/picture">
                 <pic:pic>
@@ -2367,8 +2531,8 @@
         <w:ind w:left="360" w:hanging="360"/>
         <w:rPr/>
       </w:pPr>
-      <w:bookmarkStart w:colFirst="0" w:colLast="0" w:name="_heading=h.f62nqc8hqm29" w:id="8"/>
-      <w:bookmarkEnd w:id="8"/>
+      <w:bookmarkStart w:colFirst="0" w:colLast="0" w:name="_heading=h.f62nqc8hqm29" w:id="9"/>
+      <w:bookmarkEnd w:id="9"/>
       <w:r>
         <w:rPr>
           <w:rtl w:val="0"/>
@@ -2382,8 +2546,8 @@
         <w:spacing w:after="0" w:before="0" w:line="240" w:lineRule="auto"/>
         <w:rPr/>
       </w:pPr>
-      <w:bookmarkStart w:colFirst="0" w:colLast="0" w:name="_heading=h.q7ok2zghav3b" w:id="9"/>
-      <w:bookmarkEnd w:id="9"/>
+      <w:bookmarkStart w:colFirst="0" w:colLast="0" w:name="_heading=h.q7ok2zghav3b" w:id="10"/>
+      <w:bookmarkEnd w:id="10"/>
       <w:r>
         <w:rPr>
           <w:rtl w:val="0"/>
@@ -2398,8 +2562,8 @@
           <w:szCs w:val="24"/>
         </w:rPr>
       </w:pPr>
-      <w:bookmarkStart w:colFirst="0" w:colLast="0" w:name="_heading=h.g6i7azjox3ld" w:id="10"/>
-      <w:bookmarkEnd w:id="10"/>
+      <w:bookmarkStart w:colFirst="0" w:colLast="0" w:name="_heading=h.g6i7azjox3ld" w:id="11"/>
+      <w:bookmarkEnd w:id="11"/>
       <w:r>
         <w:rPr>
           <w:rtl w:val="0"/>
@@ -6550,8 +6714,8 @@
           <w:vertAlign w:val="baseline"/>
         </w:rPr>
       </w:pPr>
-      <w:bookmarkStart w:colFirst="0" w:colLast="0" w:name="_heading=h.hshgvq6t1o5k" w:id="11"/>
-      <w:bookmarkEnd w:id="11"/>
+      <w:bookmarkStart w:colFirst="0" w:colLast="0" w:name="_heading=h.hshgvq6t1o5k" w:id="12"/>
+      <w:bookmarkEnd w:id="12"/>
       <w:r>
         <w:rPr>
           <w:rFonts w:ascii="Times New Roman" w:cs="Times New Roman" w:eastAsia="Times New Roman" w:hAnsi="Times New Roman"/>
@@ -6575,8 +6739,8 @@
         <w:pStyle w:val="Heading3"/>
         <w:rPr/>
       </w:pPr>
-      <w:bookmarkStart w:colFirst="0" w:colLast="0" w:name="_heading=h.im5ja0a85r7v" w:id="12"/>
-      <w:bookmarkEnd w:id="12"/>
+      <w:bookmarkStart w:colFirst="0" w:colLast="0" w:name="_heading=h.im5ja0a85r7v" w:id="13"/>
+      <w:bookmarkEnd w:id="13"/>
       <w:r>
         <w:rPr>
           <w:rtl w:val="0"/>
@@ -8982,8 +9146,8 @@
           <w:szCs w:val="18"/>
         </w:rPr>
       </w:pPr>
-      <w:bookmarkStart w:colFirst="0" w:colLast="0" w:name="_heading=h.hshgvq6t1o5k" w:id="11"/>
-      <w:bookmarkEnd w:id="11"/>
+      <w:bookmarkStart w:colFirst="0" w:colLast="0" w:name="_heading=h.hshgvq6t1o5k" w:id="12"/>
+      <w:bookmarkEnd w:id="12"/>
       <w:r>
         <w:rPr>
           <w:i w:val="1"/>
@@ -11975,8 +12139,8 @@
         <w:ind w:left="360" w:hanging="360"/>
         <w:rPr/>
       </w:pPr>
-      <w:bookmarkStart w:colFirst="0" w:colLast="0" w:name="_heading=h.lgqcrdp8ffdz" w:id="13"/>
-      <w:bookmarkEnd w:id="13"/>
+      <w:bookmarkStart w:colFirst="0" w:colLast="0" w:name="_heading=h.lgqcrdp8ffdz" w:id="14"/>
+      <w:bookmarkEnd w:id="14"/>
       <w:r>
         <w:rPr>
           <w:rtl w:val="0"/>
@@ -11986,25 +12150,26 @@
     </w:p>
     <w:p>
       <w:pPr>
+        <w:jc w:val="center"/>
         <w:rPr/>
       </w:pPr>
       <w:r>
         <w:rPr/>
         <w:drawing>
-          <wp:inline distB="0" distT="0" distL="0" distR="0">
-            <wp:extent cx="2305089" cy="2639237"/>
+          <wp:inline distB="114300" distT="114300" distL="114300" distR="114300">
+            <wp:extent cx="1644650" cy="3652653"/>
             <wp:effectExtent b="0" l="0" r="0" t="0"/>
-            <wp:docPr id="1123648697" name="image3.png"/>
+            <wp:docPr id="1123648694" name="image5.png"/>
             <a:graphic>
               <a:graphicData uri="http://schemas.openxmlformats.org/drawingml/2006/picture">
                 <pic:pic>
                   <pic:nvPicPr>
-                    <pic:cNvPr id="0" name="image3.png"/>
+                    <pic:cNvPr id="0" name="image5.png"/>
                     <pic:cNvPicPr preferRelativeResize="0"/>
                   </pic:nvPicPr>
                   <pic:blipFill>
                     <a:blip r:embed="rId15"/>
-                    <a:srcRect b="15007" l="0" r="0" t="33470"/>
+                    <a:srcRect b="0" l="0" r="0" t="0"/>
                     <a:stretch>
                       <a:fillRect/>
                     </a:stretch>
@@ -12012,7 +12177,7 @@
                   <pic:spPr>
                     <a:xfrm>
                       <a:off x="0" y="0"/>
-                      <a:ext cx="2305089" cy="2639237"/>
+                      <a:ext cx="1644650" cy="3652653"/>
                     </a:xfrm>
                     <a:prstGeom prst="rect"/>
                     <a:ln/>
@@ -12045,7 +12210,7 @@
         <w:shd w:fill="auto" w:val="clear"/>
         <w:spacing w:after="200" w:before="0" w:line="240" w:lineRule="auto"/>
         <w:ind w:left="0" w:right="0" w:firstLine="0"/>
-        <w:jc w:val="both"/>
+        <w:jc w:val="center"/>
         <w:rPr>
           <w:rFonts w:ascii="Times New Roman" w:cs="Times New Roman" w:eastAsia="Times New Roman" w:hAnsi="Times New Roman"/>
           <w:b w:val="0"/>
@@ -12075,7 +12240,73 @@
           <w:vertAlign w:val="baseline"/>
           <w:rtl w:val="0"/>
         </w:rPr>
-        <w:t xml:space="preserve">Gambar 1. Screenshot Hasil Jawaban Soal 1</w:t>
+        <w:t xml:space="preserve">Gambar 1. Screenshot Hasil Jawaban Soal 1 Compose</w:t>
+      </w:r>
+    </w:p>
+    <w:p>
+      <w:pPr>
+        <w:jc w:val="center"/>
+        <w:rPr/>
+      </w:pPr>
+      <w:r>
+        <w:rPr/>
+        <w:drawing>
+          <wp:inline distB="114300" distT="114300" distL="114300" distR="114300">
+            <wp:extent cx="1653540" cy="3661410"/>
+            <wp:effectExtent b="0" l="0" r="0" t="0"/>
+            <wp:docPr id="1123648693" name="image6.png"/>
+            <a:graphic>
+              <a:graphicData uri="http://schemas.openxmlformats.org/drawingml/2006/picture">
+                <pic:pic>
+                  <pic:nvPicPr>
+                    <pic:cNvPr id="0" name="image6.png"/>
+                    <pic:cNvPicPr preferRelativeResize="0"/>
+                  </pic:nvPicPr>
+                  <pic:blipFill>
+                    <a:blip r:embed="rId16"/>
+                    <a:srcRect b="0" l="0" r="0" t="0"/>
+                    <a:stretch>
+                      <a:fillRect/>
+                    </a:stretch>
+                  </pic:blipFill>
+                  <pic:spPr>
+                    <a:xfrm>
+                      <a:off x="0" y="0"/>
+                      <a:ext cx="1653540" cy="3661410"/>
+                    </a:xfrm>
+                    <a:prstGeom prst="rect"/>
+                    <a:ln/>
+                  </pic:spPr>
+                </pic:pic>
+              </a:graphicData>
+            </a:graphic>
+          </wp:inline>
+        </w:drawing>
+      </w:r>
+      <w:r>
+        <w:rPr>
+          <w:rtl w:val="0"/>
+        </w:rPr>
+      </w:r>
+    </w:p>
+    <w:p>
+      <w:pPr>
+        <w:spacing w:after="200" w:line="240" w:lineRule="auto"/>
+        <w:jc w:val="center"/>
+        <w:rPr>
+          <w:i w:val="1"/>
+          <w:sz w:val="18"/>
+          <w:szCs w:val="18"/>
+        </w:rPr>
+      </w:pPr>
+      <w:r>
+        <w:rPr>
+          <w:i w:val="1"/>
+          <w:sz w:val="18"/>
+          <w:szCs w:val="18"/>
+          <w:rtl w:val="0"/>
+        </w:rPr>
+        <w:t xml:space="preserve">Gambar 2. Screenshot Hasil Jawaban Soal 1 XML</w:t>
       </w:r>
     </w:p>
     <w:p>
@@ -12098,8 +12329,8 @@
         <w:ind w:left="360" w:hanging="360"/>
         <w:rPr/>
       </w:pPr>
-      <w:bookmarkStart w:colFirst="0" w:colLast="0" w:name="_heading=h.wfvkdc6dsxib" w:id="14"/>
-      <w:bookmarkEnd w:id="14"/>
+      <w:bookmarkStart w:colFirst="0" w:colLast="0" w:name="_heading=h.wfvkdc6dsxib" w:id="15"/>
+      <w:bookmarkEnd w:id="15"/>
       <w:r>
         <w:rPr>
           <w:rtl w:val="0"/>
@@ -12126,8 +12357,8 @@
           <w:b w:val="1"/>
         </w:rPr>
       </w:pPr>
-      <w:bookmarkStart w:colFirst="0" w:colLast="0" w:name="_heading=h.la6dck8fg7d1" w:id="15"/>
-      <w:bookmarkEnd w:id="15"/>
+      <w:bookmarkStart w:colFirst="0" w:colLast="0" w:name="_heading=h.la6dck8fg7d1" w:id="16"/>
+      <w:bookmarkEnd w:id="16"/>
       <w:r>
         <w:rPr>
           <w:rtl w:val="0"/>
@@ -12267,8 +12498,8 @@
         <w:pStyle w:val="Heading3"/>
         <w:rPr/>
       </w:pPr>
-      <w:bookmarkStart w:colFirst="0" w:colLast="0" w:name="_heading=h.qw6npw73b4vz" w:id="16"/>
-      <w:bookmarkEnd w:id="16"/>
+      <w:bookmarkStart w:colFirst="0" w:colLast="0" w:name="_heading=h.qw6npw73b4vz" w:id="17"/>
+      <w:bookmarkEnd w:id="17"/>
       <w:r>
         <w:rPr>
           <w:rtl w:val="0"/>
@@ -12488,8 +12719,8 @@
         <w:ind w:left="360" w:hanging="360"/>
         <w:rPr/>
       </w:pPr>
-      <w:bookmarkStart w:colFirst="0" w:colLast="0" w:name="_heading=h.qwaannqzhw6j" w:id="17"/>
-      <w:bookmarkEnd w:id="17"/>
+      <w:bookmarkStart w:colFirst="0" w:colLast="0" w:name="_heading=h.qwaannqzhw6j" w:id="18"/>
+      <w:bookmarkEnd w:id="18"/>
       <w:r>
         <w:rPr>
           <w:rtl w:val="0"/>
@@ -12514,7 +12745,7 @@
         <w:spacing w:after="0" w:lineRule="auto"/>
         <w:rPr/>
       </w:pPr>
-      <w:hyperlink r:id="rId16">
+      <w:hyperlink r:id="rId17">
         <w:r>
           <w:rPr>
             <w:color w:val="1155cc"/>
@@ -13668,7 +13899,7 @@
 
 <file path=customXML/item1.xml><?xml version="1.0" encoding="utf-8"?>
 <go:gDocsCustomXmlDataStorage xmlns:go="http://customooxmlschemas.google.com/" xmlns:r="http://schemas.openxmlformats.org/officeDocument/2006/relationships" uri="GoogleDocsCustomDataVersion2">
-  <go:docsCustomData xmlns:go="http://customooxmlschemas.google.com/" roundtripDataSignature="AMtx7minhT5DGz+rcFwsLp3Rk9FtOFH4jA==">CgMxLjAyDmguZXM0YjVtM2NqMzByMg5oLjZ2NTMxNWF1ZGZkaTIOaC40NXN3aHN3bm45bmkyDmguNnY1MzE1YXVkZmRpMg5oLjFrcGJ0ajVtbHp6OTIOaC5lNXJkMTZ3MWpjYnEyDmgudm42OWhmN3Q2MWFrMg5oLjN3NWxpYWdsMzZ2MDIOaC5rMnFvaTZnN3RkODkyDmguZjYybnFjOGhxbTI5Mg5oLnE3b2syemdoYXYzYjIOaC5nNmk3YXpqb3gzbGQyDmguaHNoZ3ZxNnQxbzVrMg5oLmltNWphMGE4NXI3djIOaC5oc2hndnE2dDFvNWsyDmgubGdxY3JkcDhmZmR6Mg5oLndmdmtkYzZkc3hpYjIOaC5sYTZkY2s4Zmc3ZDEyDmgucXc2bnB3NzNiNHZ6Mg5oLnF3YWFubnF6aHc2ajgAciExRFpKandhcDA3LW5jUF9oVGVkeTBoT01JRWxKV1hlUGk=</go:docsCustomData>
+  <go:docsCustomData xmlns:go="http://customooxmlschemas.google.com/" roundtripDataSignature="AMtx7mg50xAQ9NWW6ZUiipvtVFlDYynTHA==">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</go:docsCustomData>
 </go:gDocsCustomXmlDataStorage>
 </file>
 

</xml_diff>